<commit_message>
Replace reference websites to useful_links
</commit_message>
<xml_diff>
--- a/documents/useful_links.docx
+++ b/documents/useful_links.docx
@@ -4,236 +4,759 @@
   <w:body>
     <w:p>
       <w:pPr>
-        <w:rPr>
-          <w:lang w:val="hu-HU"/>
-        </w:rPr>
-      </w:pPr>
-      <w:r>
-        <w:rPr>
-          <w:lang w:val="hu-HU"/>
-        </w:rPr>
-        <w:t>Fülek:</w:t>
-      </w:r>
-    </w:p>
-    <w:p>
-      <w:pPr>
-        <w:rPr>
-          <w:lang w:val="hu-HU"/>
-        </w:rPr>
-      </w:pPr>
+        <w:pStyle w:val="Cm"/>
+        <w:jc w:val="center"/>
+      </w:pPr>
+      <w:r>
+        <w:t>Useful links</w:t>
+      </w:r>
+    </w:p>
+    <w:p/>
+    <w:p>
+      <w:pPr>
+        <w:pStyle w:val="Cmsor1"/>
+      </w:pPr>
+      <w:r>
+        <w:rPr>
+          <w:b/>
+          <w:bCs/>
+        </w:rPr>
+        <w:t>Reference website</w:t>
+      </w:r>
+      <w:r>
+        <w:rPr>
+          <w:b/>
+          <w:bCs/>
+        </w:rPr>
+        <w:t>s:</w:t>
+      </w:r>
+    </w:p>
+    <w:p/>
+    <w:p>
+      <w:pPr>
+        <w:pStyle w:val="Listaszerbekezds"/>
+        <w:numPr>
+          <w:ilvl w:val="0"/>
+          <w:numId w:val="1"/>
+        </w:numPr>
+        <w:spacing w:line="278" w:lineRule="auto"/>
+        <w:rPr>
+          <w:lang w:val="hu-HU"/>
+        </w:rPr>
+      </w:pPr>
+      <w:hyperlink r:id="rId5" w:history="1">
+        <w:r>
+          <w:rPr>
+            <w:rStyle w:val="Hiperhivatkozs"/>
+          </w:rPr>
+          <w:t>KPMG International | Home</w:t>
+        </w:r>
+      </w:hyperlink>
+    </w:p>
+    <w:p>
+      <w:pPr>
+        <w:pStyle w:val="Listaszerbekezds"/>
+        <w:numPr>
+          <w:ilvl w:val="0"/>
+          <w:numId w:val="1"/>
+        </w:numPr>
+        <w:spacing w:line="278" w:lineRule="auto"/>
+        <w:rPr>
+          <w:lang w:val="hu-HU"/>
+        </w:rPr>
+      </w:pPr>
+      <w:hyperlink r:id="rId6" w:history="1">
+        <w:r>
+          <w:rPr>
+            <w:rStyle w:val="Hiperhivatkozs"/>
+          </w:rPr>
+          <w:t>Our Purpose and Values</w:t>
+        </w:r>
+      </w:hyperlink>
+    </w:p>
+    <w:p>
+      <w:pPr>
+        <w:pStyle w:val="Listaszerbekezds"/>
+        <w:numPr>
+          <w:ilvl w:val="0"/>
+          <w:numId w:val="1"/>
+        </w:numPr>
+        <w:spacing w:line="278" w:lineRule="auto"/>
+      </w:pPr>
+      <w:hyperlink r:id="rId7" w:history="1">
+        <w:r>
+          <w:rPr>
+            <w:rStyle w:val="Hiperhivatkozs"/>
+          </w:rPr>
+          <w:t>Optimus</w:t>
+        </w:r>
+      </w:hyperlink>
+    </w:p>
+    <w:p>
+      <w:pPr>
+        <w:pStyle w:val="Listaszerbekezds"/>
+        <w:numPr>
+          <w:ilvl w:val="0"/>
+          <w:numId w:val="1"/>
+        </w:numPr>
+        <w:spacing w:line="278" w:lineRule="auto"/>
+      </w:pPr>
+      <w:hyperlink r:id="rId8" w:history="1">
+        <w:r>
+          <w:rPr>
+            <w:rStyle w:val="Hiperhivatkozs"/>
+          </w:rPr>
+          <w:t>ZABEL</w:t>
+        </w:r>
+      </w:hyperlink>
+    </w:p>
+    <w:p>
+      <w:pPr>
+        <w:pStyle w:val="Listaszerbekezds"/>
+        <w:numPr>
+          <w:ilvl w:val="0"/>
+          <w:numId w:val="1"/>
+        </w:numPr>
+        <w:spacing w:line="278" w:lineRule="auto"/>
+      </w:pPr>
+      <w:hyperlink r:id="rId9" w:history="1">
+        <w:r>
+          <w:rPr>
+            <w:rStyle w:val="Hiperhivatkozs"/>
+          </w:rPr>
+          <w:t>Balance Kft.</w:t>
+        </w:r>
+      </w:hyperlink>
+    </w:p>
+    <w:p>
+      <w:pPr>
+        <w:pStyle w:val="Listaszerbekezds"/>
+        <w:numPr>
+          <w:ilvl w:val="0"/>
+          <w:numId w:val="1"/>
+        </w:numPr>
+        <w:spacing w:line="278" w:lineRule="auto"/>
+      </w:pPr>
+      <w:hyperlink r:id="rId10" w:history="1">
+        <w:r>
+          <w:rPr>
+            <w:rStyle w:val="Hiperhivatkozs"/>
+          </w:rPr>
+          <w:t>Deloitte</w:t>
+        </w:r>
+      </w:hyperlink>
+    </w:p>
+    <w:p>
+      <w:pPr>
+        <w:pStyle w:val="Listaszerbekezds"/>
+        <w:numPr>
+          <w:ilvl w:val="0"/>
+          <w:numId w:val="1"/>
+        </w:numPr>
+        <w:spacing w:line="278" w:lineRule="auto"/>
+      </w:pPr>
+      <w:hyperlink r:id="rId11" w:history="1">
+        <w:r>
+          <w:rPr>
+            <w:rStyle w:val="Hiperhivatkozs"/>
+          </w:rPr>
+          <w:t>KPMG</w:t>
+        </w:r>
+      </w:hyperlink>
+    </w:p>
+    <w:p>
+      <w:pPr>
+        <w:pStyle w:val="Listaszerbekezds"/>
+        <w:numPr>
+          <w:ilvl w:val="0"/>
+          <w:numId w:val="1"/>
+        </w:numPr>
+        <w:spacing w:line="278" w:lineRule="auto"/>
+      </w:pPr>
+      <w:hyperlink r:id="rId12" w:history="1">
+        <w:r>
+          <w:rPr>
+            <w:rStyle w:val="Hiperhivatkozs"/>
+          </w:rPr>
+          <w:t>CosMic-IT</w:t>
+        </w:r>
+      </w:hyperlink>
+    </w:p>
+    <w:p>
+      <w:pPr>
+        <w:pStyle w:val="Listaszerbekezds"/>
+        <w:numPr>
+          <w:ilvl w:val="0"/>
+          <w:numId w:val="1"/>
+        </w:numPr>
+        <w:spacing w:line="278" w:lineRule="auto"/>
+      </w:pPr>
+      <w:hyperlink r:id="rId13" w:history="1">
+        <w:r>
+          <w:rPr>
+            <w:rStyle w:val="Hiperhivatkozs"/>
+          </w:rPr>
+          <w:t>iO Associates</w:t>
+        </w:r>
+      </w:hyperlink>
+    </w:p>
+    <w:p>
+      <w:pPr>
+        <w:pStyle w:val="Listaszerbekezds"/>
+        <w:numPr>
+          <w:ilvl w:val="0"/>
+          <w:numId w:val="1"/>
+        </w:numPr>
+        <w:spacing w:line="278" w:lineRule="auto"/>
+      </w:pPr>
+      <w:hyperlink r:id="rId14" w:history="1">
+        <w:r>
+          <w:rPr>
+            <w:rStyle w:val="Hiperhivatkozs"/>
+          </w:rPr>
+          <w:t>Computer Futures</w:t>
+        </w:r>
+      </w:hyperlink>
+    </w:p>
+    <w:p>
+      <w:pPr>
+        <w:pStyle w:val="Listaszerbekezds"/>
+        <w:numPr>
+          <w:ilvl w:val="0"/>
+          <w:numId w:val="1"/>
+        </w:numPr>
+        <w:spacing w:line="278" w:lineRule="auto"/>
+      </w:pPr>
+      <w:hyperlink r:id="rId15" w:history="1">
+        <w:r>
+          <w:rPr>
+            <w:rStyle w:val="Hiperhivatkozs"/>
+          </w:rPr>
+          <w:t>SPS</w:t>
+        </w:r>
+      </w:hyperlink>
+      <w:r>
+        <w:t xml:space="preserve"> – </w:t>
+      </w:r>
+      <w:r>
+        <w:t>best</w:t>
+      </w:r>
+      <w:r>
+        <w:t>!</w:t>
+      </w:r>
+    </w:p>
+    <w:p>
+      <w:pPr>
+        <w:pStyle w:val="Listaszerbekezds"/>
+        <w:numPr>
+          <w:ilvl w:val="0"/>
+          <w:numId w:val="1"/>
+        </w:numPr>
+        <w:spacing w:line="278" w:lineRule="auto"/>
+      </w:pPr>
+      <w:hyperlink r:id="rId16" w:history="1">
+        <w:r>
+          <w:rPr>
+            <w:rStyle w:val="Hiperhivatkozs"/>
+          </w:rPr>
+          <w:t>nemensis</w:t>
+        </w:r>
+      </w:hyperlink>
+    </w:p>
+    <w:p>
+      <w:pPr>
+        <w:pStyle w:val="Listaszerbekezds"/>
+        <w:numPr>
+          <w:ilvl w:val="0"/>
+          <w:numId w:val="1"/>
+        </w:numPr>
+        <w:spacing w:line="278" w:lineRule="auto"/>
+      </w:pPr>
+      <w:hyperlink r:id="rId17" w:history="1">
+        <w:r>
+          <w:rPr>
+            <w:rStyle w:val="Hiperhivatkozs"/>
+          </w:rPr>
+          <w:t>Infoplus Technologies</w:t>
+        </w:r>
+      </w:hyperlink>
+    </w:p>
+    <w:p>
+      <w:pPr>
+        <w:pStyle w:val="Listaszerbekezds"/>
+        <w:numPr>
+          <w:ilvl w:val="0"/>
+          <w:numId w:val="1"/>
+        </w:numPr>
+        <w:spacing w:line="278" w:lineRule="auto"/>
+      </w:pPr>
+      <w:hyperlink r:id="rId18" w:history="1">
+        <w:r>
+          <w:rPr>
+            <w:rStyle w:val="Hiperhivatkozs"/>
+          </w:rPr>
+          <w:t>Akkodis</w:t>
+        </w:r>
+      </w:hyperlink>
+    </w:p>
+    <w:p>
+      <w:pPr>
+        <w:pStyle w:val="Listaszerbekezds"/>
+        <w:numPr>
+          <w:ilvl w:val="0"/>
+          <w:numId w:val="1"/>
+        </w:numPr>
+        <w:spacing w:line="278" w:lineRule="auto"/>
+      </w:pPr>
+      <w:hyperlink r:id="rId19" w:history="1">
+        <w:r>
+          <w:rPr>
+            <w:rStyle w:val="Hiperhivatkozs"/>
+          </w:rPr>
+          <w:t>Weissenberg</w:t>
+        </w:r>
+      </w:hyperlink>
+    </w:p>
+    <w:p>
+      <w:pPr>
+        <w:pStyle w:val="Listaszerbekezds"/>
+        <w:numPr>
+          <w:ilvl w:val="0"/>
+          <w:numId w:val="1"/>
+        </w:numPr>
+        <w:spacing w:line="278" w:lineRule="auto"/>
+      </w:pPr>
+      <w:hyperlink r:id="rId20" w:history="1">
+        <w:r>
+          <w:rPr>
+            <w:rStyle w:val="Hiperhivatkozs"/>
+          </w:rPr>
+          <w:t>SYNSERO</w:t>
+        </w:r>
+      </w:hyperlink>
+      <w:r>
+        <w:t xml:space="preserve"> – 2. </w:t>
+      </w:r>
+      <w:r>
+        <w:t>best</w:t>
+      </w:r>
+      <w:r>
+        <w:t xml:space="preserve">, </w:t>
+      </w:r>
+      <w:r>
+        <w:t>big plus</w:t>
+      </w:r>
+      <w:r>
+        <w:t xml:space="preserve">: </w:t>
+      </w:r>
       <w:proofErr w:type="spellStart"/>
       <w:r>
         <w:rPr>
-          <w:lang w:val="hu-HU"/>
-        </w:rPr>
-        <w:t>Who</w:t>
+          <w:i/>
+          <w:iCs/>
+        </w:rPr>
+        <w:t>Ihre</w:t>
       </w:r>
       <w:proofErr w:type="spellEnd"/>
       <w:r>
         <w:rPr>
-          <w:lang w:val="hu-HU"/>
+          <w:i/>
+          <w:iCs/>
         </w:rPr>
         <w:t xml:space="preserve"> </w:t>
       </w:r>
       <w:proofErr w:type="spellStart"/>
       <w:r>
         <w:rPr>
-          <w:lang w:val="hu-HU"/>
-        </w:rPr>
-        <w:t>we</w:t>
+          <w:i/>
+          <w:iCs/>
+        </w:rPr>
+        <w:t>Vorteile</w:t>
       </w:r>
       <w:proofErr w:type="spellEnd"/>
-      <w:r>
-        <w:rPr>
-          <w:lang w:val="hu-HU"/>
-        </w:rPr>
+    </w:p>
+    <w:p>
+      <w:pPr>
+        <w:pStyle w:val="Listaszerbekezds"/>
+        <w:numPr>
+          <w:ilvl w:val="0"/>
+          <w:numId w:val="1"/>
+        </w:numPr>
+        <w:spacing w:line="278" w:lineRule="auto"/>
+      </w:pPr>
+      <w:hyperlink r:id="rId21" w:history="1">
+        <w:r>
+          <w:rPr>
+            <w:rStyle w:val="Hiperhivatkozs"/>
+          </w:rPr>
+          <w:t>CSS Hover Effects: 37 Inspiring Examples</w:t>
+        </w:r>
+      </w:hyperlink>
+      <w:r>
+        <w:t xml:space="preserve"> - </w:t>
+      </w:r>
+      <w:r>
+        <w:t>examples</w:t>
+      </w:r>
+    </w:p>
+    <w:p>
+      <w:pPr>
+        <w:ind w:firstLine="360"/>
+        <w:rPr>
+          <w:b/>
+          <w:bCs/>
+          <w:sz w:val="28"/>
+          <w:szCs w:val="28"/>
+        </w:rPr>
+      </w:pPr>
+      <w:r>
+        <w:rPr>
+          <w:b/>
+          <w:bCs/>
+          <w:sz w:val="28"/>
+          <w:szCs w:val="28"/>
+        </w:rPr>
+        <w:t>Interactive</w:t>
+      </w:r>
+      <w:r>
+        <w:rPr>
+          <w:b/>
+          <w:bCs/>
+          <w:sz w:val="28"/>
+          <w:szCs w:val="28"/>
+        </w:rPr>
+        <w:t xml:space="preserve"> Home Pages:</w:t>
+      </w:r>
+    </w:p>
+    <w:p>
+      <w:pPr>
+        <w:pStyle w:val="Listaszerbekezds"/>
+        <w:numPr>
+          <w:ilvl w:val="0"/>
+          <w:numId w:val="1"/>
+        </w:numPr>
+        <w:spacing w:line="278" w:lineRule="auto"/>
+      </w:pPr>
+      <w:hyperlink r:id="rId22" w:history="1">
+        <w:r>
+          <w:rPr>
+            <w:rStyle w:val="Hiperhivatkozs"/>
+          </w:rPr>
+          <w:t>CodePen</w:t>
+        </w:r>
+      </w:hyperlink>
+      <w:r>
         <w:t xml:space="preserve"> </w:t>
       </w:r>
-      <w:proofErr w:type="spellStart"/>
-      <w:r>
-        <w:rPr>
-          <w:lang w:val="hu-HU"/>
-        </w:rPr>
-        <w:t>are</w:t>
-      </w:r>
-      <w:proofErr w:type="spellEnd"/>
-      <w:r>
-        <w:rPr>
-          <w:lang w:val="hu-HU"/>
-        </w:rPr>
-        <w:t xml:space="preserve"> </w:t>
-      </w:r>
-    </w:p>
-    <w:p>
-      <w:pPr>
-        <w:rPr>
-          <w:lang w:val="hu-HU"/>
-        </w:rPr>
-      </w:pPr>
-      <w:proofErr w:type="spellStart"/>
-      <w:r>
-        <w:rPr>
-          <w:lang w:val="hu-HU"/>
-        </w:rPr>
-        <w:t>What</w:t>
-      </w:r>
-      <w:proofErr w:type="spellEnd"/>
-      <w:r>
-        <w:rPr>
-          <w:lang w:val="hu-HU"/>
-        </w:rPr>
-        <w:t xml:space="preserve"> </w:t>
-      </w:r>
-      <w:proofErr w:type="spellStart"/>
-      <w:r>
-        <w:rPr>
-          <w:lang w:val="hu-HU"/>
-        </w:rPr>
-        <w:t>we</w:t>
-      </w:r>
-      <w:proofErr w:type="spellEnd"/>
-      <w:r>
-        <w:rPr>
-          <w:lang w:val="hu-HU"/>
-        </w:rPr>
-        <w:t xml:space="preserve"> </w:t>
-      </w:r>
-      <w:proofErr w:type="spellStart"/>
-      <w:r>
-        <w:rPr>
-          <w:lang w:val="hu-HU"/>
-        </w:rPr>
-        <w:t>do</w:t>
-      </w:r>
-      <w:proofErr w:type="spellEnd"/>
-    </w:p>
-    <w:p>
-      <w:pPr>
-        <w:rPr>
-          <w:lang w:val="hu-HU"/>
-        </w:rPr>
-      </w:pPr>
-      <w:proofErr w:type="spellStart"/>
-      <w:r>
-        <w:rPr>
-          <w:lang w:val="hu-HU"/>
-        </w:rPr>
-        <w:t>Work</w:t>
-      </w:r>
-      <w:proofErr w:type="spellEnd"/>
-      <w:r>
-        <w:rPr>
-          <w:lang w:val="hu-HU"/>
-        </w:rPr>
-        <w:t xml:space="preserve"> </w:t>
-      </w:r>
-      <w:proofErr w:type="spellStart"/>
-      <w:r>
-        <w:rPr>
-          <w:lang w:val="hu-HU"/>
-        </w:rPr>
-        <w:t>with</w:t>
-      </w:r>
-      <w:proofErr w:type="spellEnd"/>
-      <w:r>
-        <w:rPr>
-          <w:lang w:val="hu-HU"/>
-        </w:rPr>
-        <w:t xml:space="preserve"> </w:t>
-      </w:r>
-      <w:proofErr w:type="spellStart"/>
-      <w:r>
-        <w:rPr>
-          <w:lang w:val="hu-HU"/>
-        </w:rPr>
-        <w:t>us</w:t>
-      </w:r>
-      <w:proofErr w:type="spellEnd"/>
-    </w:p>
-    <w:p>
-      <w:pPr>
-        <w:rPr>
-          <w:lang w:val="hu-HU"/>
-        </w:rPr>
-      </w:pPr>
-    </w:p>
-    <w:p>
-      <w:pPr>
-        <w:rPr>
-          <w:lang w:val="hu-HU"/>
-        </w:rPr>
-      </w:pPr>
-      <w:r>
-        <w:rPr>
-          <w:lang w:val="hu-HU"/>
-        </w:rPr>
-        <w:t>Jobbra:</w:t>
-      </w:r>
-    </w:p>
-    <w:p>
-      <w:pPr>
-        <w:rPr>
-          <w:lang w:val="hu-HU"/>
-        </w:rPr>
-      </w:pPr>
-      <w:r>
-        <w:rPr>
-          <w:lang w:val="hu-HU"/>
-        </w:rPr>
-        <w:t>Keresés</w:t>
-      </w:r>
-    </w:p>
-    <w:p>
-      <w:pPr>
-        <w:rPr>
-          <w:lang w:val="hu-HU"/>
-        </w:rPr>
-      </w:pPr>
-      <w:r>
-        <w:rPr>
-          <w:lang w:val="hu-HU"/>
-        </w:rPr>
-        <w:t>Nyelv</w:t>
-      </w:r>
-    </w:p>
-    <w:p>
-      <w:pPr>
-        <w:rPr>
-          <w:lang w:val="hu-HU"/>
-        </w:rPr>
-      </w:pPr>
-      <w:r>
-        <w:rPr>
-          <w:lang w:val="hu-HU"/>
-        </w:rPr>
-        <w:t>K</w:t>
-      </w:r>
-      <w:r>
-        <w:rPr>
-          <w:lang w:val="hu-HU"/>
-        </w:rPr>
-        <w:t>ontakt</w:t>
-      </w:r>
-    </w:p>
-    <w:p>
-      <w:pPr>
-        <w:rPr>
-          <w:lang w:val="hu-HU"/>
-        </w:rPr>
-      </w:pPr>
-    </w:p>
-    <w:p>
-      <w:pPr>
-        <w:rPr>
-          <w:lang w:val="hu-HU"/>
-        </w:rPr>
-      </w:pPr>
-      <w:r>
-        <w:rPr>
-          <w:lang w:val="hu-HU"/>
-        </w:rPr>
-        <w:t>Feltételek??</w:t>
-      </w:r>
+    </w:p>
+    <w:p>
+      <w:pPr>
+        <w:pStyle w:val="Listaszerbekezds"/>
+        <w:numPr>
+          <w:ilvl w:val="1"/>
+          <w:numId w:val="1"/>
+        </w:numPr>
+        <w:spacing w:line="278" w:lineRule="auto"/>
+      </w:pPr>
+      <w:hyperlink r:id="rId23" w:history="1">
+        <w:r>
+          <w:rPr>
+            <w:rStyle w:val="Hiperhivatkozs"/>
+          </w:rPr>
+          <w:t>matter.js + Attractor</w:t>
+        </w:r>
+      </w:hyperlink>
+    </w:p>
+    <w:p>
+      <w:pPr>
+        <w:pStyle w:val="Listaszerbekezds"/>
+        <w:numPr>
+          <w:ilvl w:val="1"/>
+          <w:numId w:val="1"/>
+        </w:numPr>
+        <w:spacing w:line="278" w:lineRule="auto"/>
+      </w:pPr>
+      <w:hyperlink r:id="rId24" w:history="1">
+        <w:r>
+          <w:rPr>
+            <w:rStyle w:val="Hiperhivatkozs"/>
+          </w:rPr>
+          <w:t>[</w:t>
+        </w:r>
+        <w:proofErr w:type="spellStart"/>
+        <w:r>
+          <w:rPr>
+            <w:rStyle w:val="Hiperhivatkozs"/>
+          </w:rPr>
+          <w:t>threejs</w:t>
+        </w:r>
+        <w:proofErr w:type="spellEnd"/>
+        <w:r>
+          <w:rPr>
+            <w:rStyle w:val="Hiperhivatkozs"/>
+          </w:rPr>
+          <w:t>/</w:t>
+        </w:r>
+        <w:proofErr w:type="spellStart"/>
+        <w:r>
+          <w:rPr>
+            <w:rStyle w:val="Hiperhivatkozs"/>
+          </w:rPr>
+          <w:t>webgl</w:t>
+        </w:r>
+        <w:proofErr w:type="spellEnd"/>
+        <w:r>
+          <w:rPr>
+            <w:rStyle w:val="Hiperhivatkozs"/>
+          </w:rPr>
+          <w:t xml:space="preserve">] </w:t>
+        </w:r>
+        <w:r>
+          <w:rPr>
+            <w:rStyle w:val="Hiperhivatkozs"/>
+            <w:rFonts w:ascii="Segoe UI Symbol" w:hAnsi="Segoe UI Symbol" w:cs="Segoe UI Symbol"/>
+          </w:rPr>
+          <w:t>❍</w:t>
+        </w:r>
+        <w:r>
+          <w:rPr>
+            <w:rStyle w:val="Hiperhivatkozs"/>
+          </w:rPr>
+          <w:t xml:space="preserve"> Yet another </w:t>
+        </w:r>
+        <w:proofErr w:type="spellStart"/>
+        <w:r>
+          <w:rPr>
+            <w:rStyle w:val="Hiperhivatkozs"/>
+          </w:rPr>
+          <w:t>Metaballs</w:t>
+        </w:r>
+        <w:proofErr w:type="spellEnd"/>
+        <w:r>
+          <w:rPr>
+            <w:rStyle w:val="Hiperhivatkozs"/>
+          </w:rPr>
+          <w:t xml:space="preserve"> Hero Section with </w:t>
+        </w:r>
+        <w:proofErr w:type="spellStart"/>
+        <w:r>
+          <w:rPr>
+            <w:rStyle w:val="Hiperhivatkozs"/>
+          </w:rPr>
+          <w:t>ThreeJS</w:t>
+        </w:r>
+        <w:proofErr w:type="spellEnd"/>
+      </w:hyperlink>
+    </w:p>
+    <w:p>
+      <w:pPr>
+        <w:pStyle w:val="Listaszerbekezds"/>
+        <w:numPr>
+          <w:ilvl w:val="1"/>
+          <w:numId w:val="1"/>
+        </w:numPr>
+        <w:spacing w:line="278" w:lineRule="auto"/>
+      </w:pPr>
+      <w:hyperlink r:id="rId25" w:history="1">
+        <w:r>
+          <w:rPr>
+            <w:rStyle w:val="Hiperhivatkozs"/>
+          </w:rPr>
+          <w:t>Parallax scroll animation</w:t>
+        </w:r>
+      </w:hyperlink>
+    </w:p>
+    <w:p>
+      <w:pPr>
+        <w:pStyle w:val="Listaszerbekezds"/>
+        <w:numPr>
+          <w:ilvl w:val="0"/>
+          <w:numId w:val="1"/>
+        </w:numPr>
+        <w:spacing w:line="278" w:lineRule="auto"/>
+      </w:pPr>
+      <w:hyperlink r:id="rId26" w:history="1">
+        <w:proofErr w:type="spellStart"/>
+        <w:r>
+          <w:rPr>
+            <w:rStyle w:val="Hiperhivatkozs"/>
+          </w:rPr>
+          <w:t>Webflow</w:t>
+        </w:r>
+        <w:proofErr w:type="spellEnd"/>
+      </w:hyperlink>
+    </w:p>
+    <w:p>
+      <w:pPr>
+        <w:pStyle w:val="Listaszerbekezds"/>
+        <w:numPr>
+          <w:ilvl w:val="1"/>
+          <w:numId w:val="1"/>
+        </w:numPr>
+        <w:spacing w:line="278" w:lineRule="auto"/>
+      </w:pPr>
+      <w:hyperlink r:id="rId27" w:history="1">
+        <w:r>
+          <w:rPr>
+            <w:rStyle w:val="Hiperhivatkozs"/>
+          </w:rPr>
+          <w:t>Award Winning Grid Trail Mouse Follow Effect</w:t>
+        </w:r>
+      </w:hyperlink>
+    </w:p>
+    <w:p>
+      <w:pPr>
+        <w:pStyle w:val="Listaszerbekezds"/>
+        <w:numPr>
+          <w:ilvl w:val="1"/>
+          <w:numId w:val="1"/>
+        </w:numPr>
+        <w:spacing w:line="278" w:lineRule="auto"/>
+      </w:pPr>
+      <w:hyperlink r:id="rId28" w:history="1">
+        <w:r>
+          <w:rPr>
+            <w:rStyle w:val="Hiperhivatkozs"/>
+          </w:rPr>
+          <w:t>Picture to Particles</w:t>
+        </w:r>
+      </w:hyperlink>
+    </w:p>
+    <w:p>
+      <w:pPr>
+        <w:pStyle w:val="Listaszerbekezds"/>
+        <w:numPr>
+          <w:ilvl w:val="1"/>
+          <w:numId w:val="1"/>
+        </w:numPr>
+        <w:spacing w:line="278" w:lineRule="auto"/>
+      </w:pPr>
+      <w:hyperlink r:id="rId29" w:history="1">
+        <w:r>
+          <w:rPr>
+            <w:rStyle w:val="Hiperhivatkozs"/>
+          </w:rPr>
+          <w:t>Trailing Bullet Grid - Frame One</w:t>
+        </w:r>
+      </w:hyperlink>
+    </w:p>
+    <w:p>
+      <w:pPr>
+        <w:pStyle w:val="Listaszerbekezds"/>
+        <w:numPr>
+          <w:ilvl w:val="1"/>
+          <w:numId w:val="1"/>
+        </w:numPr>
+        <w:spacing w:line="278" w:lineRule="auto"/>
+      </w:pPr>
+      <w:hyperlink r:id="rId30" w:history="1">
+        <w:proofErr w:type="spellStart"/>
+        <w:r>
+          <w:rPr>
+            <w:rStyle w:val="Hiperhivatkozs"/>
+          </w:rPr>
+          <w:t>JPtheDio</w:t>
+        </w:r>
+        <w:proofErr w:type="spellEnd"/>
+        <w:r>
+          <w:rPr>
+            <w:rStyle w:val="Hiperhivatkozs"/>
+          </w:rPr>
+          <w:t xml:space="preserve"> (Space)</w:t>
+        </w:r>
+      </w:hyperlink>
+    </w:p>
+    <w:p>
+      <w:pPr>
+        <w:pStyle w:val="Listaszerbekezds"/>
+        <w:numPr>
+          <w:ilvl w:val="1"/>
+          <w:numId w:val="1"/>
+        </w:numPr>
+        <w:spacing w:line="278" w:lineRule="auto"/>
+      </w:pPr>
+      <w:hyperlink r:id="rId31" w:history="1">
+        <w:r>
+          <w:rPr>
+            <w:rStyle w:val="Hiperhivatkozs"/>
+          </w:rPr>
+          <w:t>Interaction Play</w:t>
+        </w:r>
+      </w:hyperlink>
+    </w:p>
+    <w:p>
+      <w:pPr>
+        <w:pStyle w:val="Listaszerbekezds"/>
+        <w:numPr>
+          <w:ilvl w:val="1"/>
+          <w:numId w:val="1"/>
+        </w:numPr>
+        <w:spacing w:line="278" w:lineRule="auto"/>
+      </w:pPr>
+      <w:hyperlink r:id="rId32" w:history="1">
+        <w:r>
+          <w:rPr>
+            <w:rStyle w:val="Hiperhivatkozs"/>
+          </w:rPr>
+          <w:t>Interactive Particles</w:t>
+        </w:r>
+      </w:hyperlink>
+    </w:p>
+    <w:p>
+      <w:pPr>
+        <w:pStyle w:val="Listaszerbekezds"/>
+        <w:numPr>
+          <w:ilvl w:val="0"/>
+          <w:numId w:val="1"/>
+        </w:numPr>
+        <w:spacing w:line="278" w:lineRule="auto"/>
+      </w:pPr>
+      <w:hyperlink r:id="rId33" w:history="1">
+        <w:r>
+          <w:rPr>
+            <w:rStyle w:val="Hiperhivatkozs"/>
+          </w:rPr>
+          <w:t>Minnim.tv</w:t>
+        </w:r>
+      </w:hyperlink>
+    </w:p>
+    <w:p>
+      <w:pPr>
+        <w:pStyle w:val="Listaszerbekezds"/>
+        <w:numPr>
+          <w:ilvl w:val="0"/>
+          <w:numId w:val="1"/>
+        </w:numPr>
+        <w:spacing w:line="278" w:lineRule="auto"/>
+      </w:pPr>
+      <w:hyperlink r:id="rId34" w:history="1">
+        <w:proofErr w:type="spellStart"/>
+        <w:r>
+          <w:rPr>
+            <w:rStyle w:val="Hiperhivatkozs"/>
+          </w:rPr>
+          <w:t>Bullmonk</w:t>
+        </w:r>
+        <w:proofErr w:type="spellEnd"/>
+      </w:hyperlink>
+    </w:p>
+    <w:p>
+      <w:pPr>
+        <w:pStyle w:val="Listaszerbekezds"/>
+        <w:numPr>
+          <w:ilvl w:val="0"/>
+          <w:numId w:val="1"/>
+        </w:numPr>
+        <w:spacing w:line="278" w:lineRule="auto"/>
+      </w:pPr>
+      <w:hyperlink r:id="rId35" w:history="1">
+        <w:r>
+          <w:rPr>
+            <w:rStyle w:val="Hiperhivatkozs"/>
+          </w:rPr>
+          <w:t>Tomer Lerner</w:t>
+        </w:r>
+      </w:hyperlink>
     </w:p>
     <w:p>
       <w:pPr>
@@ -244,12 +767,6 @@
           <w:lang w:val="hu-HU"/>
         </w:rPr>
       </w:pPr>
-      <w:r>
-        <w:rPr>
-          <w:lang w:val="hu-HU"/>
-        </w:rPr>
-        <w:t>Fotók:</w:t>
-      </w:r>
     </w:p>
     <w:p>
       <w:pPr>
@@ -260,6 +777,65 @@
           <w:lang w:val="hu-HU"/>
         </w:rPr>
       </w:pPr>
+    </w:p>
+    <w:p>
+      <w:pPr>
+        <w:pBdr>
+          <w:bottom w:val="single" w:sz="6" w:space="1" w:color="auto"/>
+        </w:pBdr>
+        <w:rPr>
+          <w:lang w:val="hu-HU"/>
+        </w:rPr>
+      </w:pPr>
+    </w:p>
+    <w:p>
+      <w:pPr>
+        <w:pBdr>
+          <w:bottom w:val="single" w:sz="6" w:space="1" w:color="auto"/>
+        </w:pBdr>
+        <w:rPr>
+          <w:lang w:val="hu-HU"/>
+        </w:rPr>
+      </w:pPr>
+    </w:p>
+    <w:p>
+      <w:pPr>
+        <w:pBdr>
+          <w:bottom w:val="single" w:sz="6" w:space="1" w:color="auto"/>
+        </w:pBdr>
+        <w:rPr>
+          <w:lang w:val="hu-HU"/>
+        </w:rPr>
+      </w:pPr>
+      <w:proofErr w:type="spellStart"/>
+      <w:r>
+        <w:rPr>
+          <w:lang w:val="hu-HU"/>
+        </w:rPr>
+        <w:t>Photos</w:t>
+      </w:r>
+      <w:proofErr w:type="spellEnd"/>
+      <w:r>
+        <w:rPr>
+          <w:lang w:val="hu-HU"/>
+        </w:rPr>
+        <w:t>:</w:t>
+      </w:r>
+    </w:p>
+    <w:p>
+      <w:pPr>
+        <w:pStyle w:val="Listaszerbekezds"/>
+        <w:numPr>
+          <w:ilvl w:val="0"/>
+          <w:numId w:val="2"/>
+        </w:numPr>
+        <w:pBdr>
+          <w:bottom w:val="single" w:sz="6" w:space="1" w:color="auto"/>
+        </w:pBdr>
+        <w:rPr>
+          <w:lang w:val="hu-HU"/>
+        </w:rPr>
+      </w:pPr>
       <w:proofErr w:type="spellStart"/>
       <w:r>
         <w:rPr>
@@ -276,7 +852,7 @@
         </w:rPr>
         <w:t xml:space="preserve"> – </w:t>
       </w:r>
-      <w:hyperlink r:id="rId4" w:history="1">
+      <w:hyperlink r:id="rId36" w:history="1">
         <w:r>
           <w:rPr>
             <w:rStyle w:val="Hiperhivatkozs"/>
@@ -288,9 +864,21 @@
           <w:t>https://www.pexels.com/</w:t>
         </w:r>
       </w:hyperlink>
-      <w:r>
-        <w:br/>
-      </w:r>
+    </w:p>
+    <w:p>
+      <w:pPr>
+        <w:pStyle w:val="Listaszerbekezds"/>
+        <w:numPr>
+          <w:ilvl w:val="0"/>
+          <w:numId w:val="2"/>
+        </w:numPr>
+        <w:pBdr>
+          <w:bottom w:val="single" w:sz="6" w:space="1" w:color="auto"/>
+        </w:pBdr>
+        <w:rPr>
+          <w:lang w:val="hu-HU"/>
+        </w:rPr>
+      </w:pPr>
       <w:proofErr w:type="spellStart"/>
       <w:r>
         <w:rPr>
@@ -307,7 +895,7 @@
         </w:rPr>
         <w:t xml:space="preserve"> – </w:t>
       </w:r>
-      <w:hyperlink r:id="rId5" w:history="1">
+      <w:hyperlink r:id="rId37" w:history="1">
         <w:r>
           <w:rPr>
             <w:rStyle w:val="Hiperhivatkozs"/>
@@ -319,9 +907,21 @@
           <w:t>https://pixabay.com/</w:t>
         </w:r>
       </w:hyperlink>
-      <w:r>
-        <w:br/>
-      </w:r>
+    </w:p>
+    <w:p>
+      <w:pPr>
+        <w:pStyle w:val="Listaszerbekezds"/>
+        <w:numPr>
+          <w:ilvl w:val="0"/>
+          <w:numId w:val="2"/>
+        </w:numPr>
+        <w:pBdr>
+          <w:bottom w:val="single" w:sz="6" w:space="1" w:color="auto"/>
+        </w:pBdr>
+        <w:rPr>
+          <w:lang w:val="hu-HU"/>
+        </w:rPr>
+      </w:pPr>
       <w:proofErr w:type="spellStart"/>
       <w:r>
         <w:rPr>
@@ -338,7 +938,7 @@
         </w:rPr>
         <w:t xml:space="preserve"> – </w:t>
       </w:r>
-      <w:hyperlink r:id="rId6" w:history="1">
+      <w:hyperlink r:id="rId38" w:history="1">
         <w:r>
           <w:rPr>
             <w:rStyle w:val="Hiperhivatkozs"/>
@@ -403,76 +1003,40 @@
           <w:lang w:val="hu-HU"/>
         </w:rPr>
       </w:pPr>
-      <w:proofErr w:type="gramStart"/>
-      <w:r>
-        <w:rPr>
-          <w:lang w:val="hu-HU"/>
-        </w:rPr>
-        <w:t>keresőmotor :</w:t>
-      </w:r>
-      <w:proofErr w:type="gramEnd"/>
+      <w:r>
+        <w:rPr>
+          <w:lang w:val="hu-HU"/>
+        </w:rPr>
+        <w:t xml:space="preserve">keresőmotor : </w:t>
+      </w:r>
+      <w:hyperlink r:id="rId39" w:history="1">
+        <w:r>
+          <w:rPr>
+            <w:rStyle w:val="Hiperhivatkozs"/>
+          </w:rPr>
+          <w:t>SEO Starter Guide: The Basics | Google Search Central  |  Documentation  |  Google for Developers</w:t>
+        </w:r>
+      </w:hyperlink>
+    </w:p>
+    <w:p>
+      <w:pPr>
+        <w:rPr>
+          <w:lang w:val="hu-HU"/>
+        </w:rPr>
+      </w:pPr>
+      <w:r>
+        <w:rPr>
+          <w:lang w:val="hu-HU"/>
+        </w:rPr>
+        <w:t>Adathasználati engedélyek</w:t>
+      </w:r>
       <w:r>
         <w:rPr>
           <w:lang w:val="hu-HU"/>
         </w:rPr>
         <w:t xml:space="preserve"> </w:t>
       </w:r>
-      <w:hyperlink r:id="rId7" w:history="1">
-        <w:r>
-          <w:rPr>
-            <w:rStyle w:val="Hiperhivatkozs"/>
-          </w:rPr>
-          <w:t xml:space="preserve">SEO Starter Guide: The Basics | Google Search </w:t>
-        </w:r>
-        <w:proofErr w:type="gramStart"/>
-        <w:r>
-          <w:rPr>
-            <w:rStyle w:val="Hiperhivatkozs"/>
-          </w:rPr>
-          <w:t>Central  |</w:t>
-        </w:r>
-        <w:proofErr w:type="gramEnd"/>
-        <w:r>
-          <w:rPr>
-            <w:rStyle w:val="Hiperhivatkozs"/>
-          </w:rPr>
-          <w:t xml:space="preserve">  </w:t>
-        </w:r>
-        <w:proofErr w:type="gramStart"/>
-        <w:r>
-          <w:rPr>
-            <w:rStyle w:val="Hiperhivatkozs"/>
-          </w:rPr>
-          <w:t>Documentation  |</w:t>
-        </w:r>
-        <w:proofErr w:type="gramEnd"/>
-        <w:r>
-          <w:rPr>
-            <w:rStyle w:val="Hiperhivatkozs"/>
-          </w:rPr>
-          <w:t>  Google for Developers</w:t>
-        </w:r>
-      </w:hyperlink>
-    </w:p>
-    <w:p>
-      <w:pPr>
-        <w:rPr>
-          <w:lang w:val="hu-HU"/>
-        </w:rPr>
-      </w:pPr>
-      <w:r>
-        <w:rPr>
-          <w:lang w:val="hu-HU"/>
-        </w:rPr>
-        <w:t>Adathasználati engedélyek</w:t>
-      </w:r>
-      <w:r>
-        <w:rPr>
-          <w:lang w:val="hu-HU"/>
-        </w:rPr>
-        <w:t xml:space="preserve"> </w:t>
-      </w:r>
-      <w:hyperlink r:id="rId8" w:history="1">
+      <w:hyperlink r:id="rId40" w:history="1">
         <w:r>
           <w:rPr>
             <w:rStyle w:val="Hiperhivatkozs"/>
@@ -487,14 +1051,12 @@
           <w:lang w:val="hu-HU"/>
         </w:rPr>
       </w:pPr>
-      <w:proofErr w:type="gramStart"/>
       <w:r>
         <w:rPr>
           <w:lang w:val="hu-HU"/>
         </w:rPr>
         <w:t>sütik</w:t>
       </w:r>
-      <w:proofErr w:type="gramEnd"/>
     </w:p>
     <w:p>
       <w:pPr>
@@ -535,7 +1097,7 @@
         </w:rPr>
         <w:br/>
       </w:r>
-      <w:hyperlink r:id="rId9" w:history="1">
+      <w:hyperlink r:id="rId41" w:history="1">
         <w:r>
           <w:rPr>
             <w:rStyle w:val="Hiperhivatkozs"/>
@@ -586,7 +1148,7 @@
       </w:r>
     </w:p>
     <w:p>
-      <w:hyperlink r:id="rId10" w:history="1">
+      <w:hyperlink r:id="rId42" w:history="1">
         <w:r>
           <w:rPr>
             <w:rStyle w:val="Hiperhivatkozs"/>
@@ -604,7 +1166,7 @@
       </w:hyperlink>
     </w:p>
     <w:p>
-      <w:hyperlink r:id="rId11" w:history="1">
+      <w:hyperlink r:id="rId43" w:history="1">
         <w:r>
           <w:rPr>
             <w:rStyle w:val="Hiperhivatkozs"/>
@@ -627,7 +1189,7 @@
           <w:lang w:val="hu-HU"/>
         </w:rPr>
       </w:pPr>
-      <w:hyperlink r:id="rId12" w:history="1">
+      <w:hyperlink r:id="rId44" w:history="1">
         <w:r>
           <w:rPr>
             <w:rStyle w:val="Hiperhivatkozs"/>
@@ -652,6 +1214,195 @@
     </w:sectPr>
   </w:body>
 </w:document>
+</file>
+
+<file path=word/numbering.xml><?xml version="1.0" encoding="utf-8"?>
+<w:numbering xmlns:wpc="http://schemas.microsoft.com/office/word/2010/wordprocessingCanvas" xmlns:cx="http://schemas.microsoft.com/office/drawing/2014/chartex" xmlns:cx1="http://schemas.microsoft.com/office/drawing/2015/9/8/chartex" xmlns:cx2="http://schemas.microsoft.com/office/drawing/2015/10/21/chartex" xmlns:cx3="http://schemas.microsoft.com/office/drawing/2016/5/9/chartex" xmlns:cx4="http://schemas.microsoft.com/office/drawing/2016/5/10/chartex" xmlns:cx5="http://schemas.microsoft.com/office/drawing/2016/5/11/chartex" xmlns:cx6="http://schemas.microsoft.com/office/drawing/2016/5/12/chartex" xmlns:cx7="http://schemas.microsoft.com/office/drawing/2016/5/13/chartex" xmlns:cx8="http://schemas.microsoft.com/office/drawing/2016/5/14/chartex" xmlns:mc="http://schemas.openxmlformats.org/markup-compatibility/2006" xmlns:aink="http://schemas.microsoft.com/office/drawing/2016/ink" xmlns:am3d="http://schemas.microsoft.com/office/drawing/2017/model3d" xmlns:o="urn:schemas-microsoft-com:office:office" xmlns:oel="http://schemas.microsoft.com/office/2019/extlst" xmlns:r="http://schemas.openxmlformats.org/officeDocument/2006/relationships" xmlns:m="http://schemas.openxmlformats.org/officeDocument/2006/math" xmlns:v="urn:schemas-microsoft-com:vml" xmlns:wp14="http://schemas.microsoft.com/office/word/2010/wordprocessingDrawing" xmlns:wp="http://schemas.openxmlformats.org/drawingml/2006/wordprocessingDrawing" xmlns:w10="urn:schemas-microsoft-com:office:word" xmlns:w="http://schemas.openxmlformats.org/wordprocessingml/2006/main" xmlns:w14="http://schemas.microsoft.com/office/word/2010/wordml" xmlns:w15="http://schemas.microsoft.com/office/word/2012/wordml" xmlns:w16cex="http://schemas.microsoft.com/office/word/2018/wordml/cex" xmlns:w16cid="http://schemas.microsoft.com/office/word/2016/wordml/cid" xmlns:w16="http://schemas.microsoft.com/office/word/2018/wordml" xmlns:w16du="http://schemas.microsoft.com/office/word/2023/wordml/word16du" xmlns:w16sdtdh="http://schemas.microsoft.com/office/word/2020/wordml/sdtdatahash" xmlns:w16sdtfl="http://schemas.microsoft.com/office/word/2024/wordml/sdtformatlock" xmlns:w16se="http://schemas.microsoft.com/office/word/2015/wordml/symex" xmlns:wpg="http://schemas.microsoft.com/office/word/2010/wordprocessingGroup" xmlns:wpi="http://schemas.microsoft.com/office/word/2010/wordprocessingInk" xmlns:wne="http://schemas.microsoft.com/office/word/2006/wordml" xmlns:wps="http://schemas.microsoft.com/office/word/2010/wordprocessingShape" mc:Ignorable="w14 w15 w16se w16cid w16 w16cex w16sdtdh w16sdtfl w16du wp14">
+  <w:abstractNum w:abstractNumId="0" w15:restartNumberingAfterBreak="0">
+    <w:nsid w:val="25B36FC5"/>
+    <w:multiLevelType w:val="hybridMultilevel"/>
+    <w:tmpl w:val="015C6038"/>
+    <w:lvl w:ilvl="0" w:tplc="040E000F">
+      <w:start w:val="1"/>
+      <w:numFmt w:val="decimal"/>
+      <w:lvlText w:val="%1."/>
+      <w:lvlJc w:val="left"/>
+      <w:pPr>
+        <w:ind w:left="720" w:hanging="360"/>
+      </w:pPr>
+      <w:rPr>
+        <w:rFonts w:hint="default"/>
+      </w:rPr>
+    </w:lvl>
+    <w:lvl w:ilvl="1" w:tplc="040E0019" w:tentative="1">
+      <w:start w:val="1"/>
+      <w:numFmt w:val="lowerLetter"/>
+      <w:lvlText w:val="%2."/>
+      <w:lvlJc w:val="left"/>
+      <w:pPr>
+        <w:ind w:left="1440" w:hanging="360"/>
+      </w:pPr>
+    </w:lvl>
+    <w:lvl w:ilvl="2" w:tplc="040E001B" w:tentative="1">
+      <w:start w:val="1"/>
+      <w:numFmt w:val="lowerRoman"/>
+      <w:lvlText w:val="%3."/>
+      <w:lvlJc w:val="right"/>
+      <w:pPr>
+        <w:ind w:left="2160" w:hanging="180"/>
+      </w:pPr>
+    </w:lvl>
+    <w:lvl w:ilvl="3" w:tplc="040E000F" w:tentative="1">
+      <w:start w:val="1"/>
+      <w:numFmt w:val="decimal"/>
+      <w:lvlText w:val="%4."/>
+      <w:lvlJc w:val="left"/>
+      <w:pPr>
+        <w:ind w:left="2880" w:hanging="360"/>
+      </w:pPr>
+    </w:lvl>
+    <w:lvl w:ilvl="4" w:tplc="040E0019" w:tentative="1">
+      <w:start w:val="1"/>
+      <w:numFmt w:val="lowerLetter"/>
+      <w:lvlText w:val="%5."/>
+      <w:lvlJc w:val="left"/>
+      <w:pPr>
+        <w:ind w:left="3600" w:hanging="360"/>
+      </w:pPr>
+    </w:lvl>
+    <w:lvl w:ilvl="5" w:tplc="040E001B" w:tentative="1">
+      <w:start w:val="1"/>
+      <w:numFmt w:val="lowerRoman"/>
+      <w:lvlText w:val="%6."/>
+      <w:lvlJc w:val="right"/>
+      <w:pPr>
+        <w:ind w:left="4320" w:hanging="180"/>
+      </w:pPr>
+    </w:lvl>
+    <w:lvl w:ilvl="6" w:tplc="040E000F" w:tentative="1">
+      <w:start w:val="1"/>
+      <w:numFmt w:val="decimal"/>
+      <w:lvlText w:val="%7."/>
+      <w:lvlJc w:val="left"/>
+      <w:pPr>
+        <w:ind w:left="5040" w:hanging="360"/>
+      </w:pPr>
+    </w:lvl>
+    <w:lvl w:ilvl="7" w:tplc="040E0019" w:tentative="1">
+      <w:start w:val="1"/>
+      <w:numFmt w:val="lowerLetter"/>
+      <w:lvlText w:val="%8."/>
+      <w:lvlJc w:val="left"/>
+      <w:pPr>
+        <w:ind w:left="5760" w:hanging="360"/>
+      </w:pPr>
+    </w:lvl>
+    <w:lvl w:ilvl="8" w:tplc="040E001B" w:tentative="1">
+      <w:start w:val="1"/>
+      <w:numFmt w:val="lowerRoman"/>
+      <w:lvlText w:val="%9."/>
+      <w:lvlJc w:val="right"/>
+      <w:pPr>
+        <w:ind w:left="6480" w:hanging="180"/>
+      </w:pPr>
+    </w:lvl>
+  </w:abstractNum>
+  <w:abstractNum w:abstractNumId="1" w15:restartNumberingAfterBreak="0">
+    <w:nsid w:val="26F135E9"/>
+    <w:multiLevelType w:val="hybridMultilevel"/>
+    <w:tmpl w:val="9EE435C6"/>
+    <w:lvl w:ilvl="0" w:tplc="040E000F">
+      <w:start w:val="1"/>
+      <w:numFmt w:val="decimal"/>
+      <w:lvlText w:val="%1."/>
+      <w:lvlJc w:val="left"/>
+      <w:pPr>
+        <w:ind w:left="720" w:hanging="360"/>
+      </w:pPr>
+      <w:rPr>
+        <w:rFonts w:hint="default"/>
+      </w:rPr>
+    </w:lvl>
+    <w:lvl w:ilvl="1" w:tplc="040E0019">
+      <w:start w:val="1"/>
+      <w:numFmt w:val="lowerLetter"/>
+      <w:lvlText w:val="%2."/>
+      <w:lvlJc w:val="left"/>
+      <w:pPr>
+        <w:ind w:left="1440" w:hanging="360"/>
+      </w:pPr>
+    </w:lvl>
+    <w:lvl w:ilvl="2" w:tplc="040E001B">
+      <w:start w:val="1"/>
+      <w:numFmt w:val="lowerRoman"/>
+      <w:lvlText w:val="%3."/>
+      <w:lvlJc w:val="right"/>
+      <w:pPr>
+        <w:ind w:left="2160" w:hanging="180"/>
+      </w:pPr>
+    </w:lvl>
+    <w:lvl w:ilvl="3" w:tplc="040E000F" w:tentative="1">
+      <w:start w:val="1"/>
+      <w:numFmt w:val="decimal"/>
+      <w:lvlText w:val="%4."/>
+      <w:lvlJc w:val="left"/>
+      <w:pPr>
+        <w:ind w:left="2880" w:hanging="360"/>
+      </w:pPr>
+    </w:lvl>
+    <w:lvl w:ilvl="4" w:tplc="040E0019" w:tentative="1">
+      <w:start w:val="1"/>
+      <w:numFmt w:val="lowerLetter"/>
+      <w:lvlText w:val="%5."/>
+      <w:lvlJc w:val="left"/>
+      <w:pPr>
+        <w:ind w:left="3600" w:hanging="360"/>
+      </w:pPr>
+    </w:lvl>
+    <w:lvl w:ilvl="5" w:tplc="040E001B" w:tentative="1">
+      <w:start w:val="1"/>
+      <w:numFmt w:val="lowerRoman"/>
+      <w:lvlText w:val="%6."/>
+      <w:lvlJc w:val="right"/>
+      <w:pPr>
+        <w:ind w:left="4320" w:hanging="180"/>
+      </w:pPr>
+    </w:lvl>
+    <w:lvl w:ilvl="6" w:tplc="040E000F" w:tentative="1">
+      <w:start w:val="1"/>
+      <w:numFmt w:val="decimal"/>
+      <w:lvlText w:val="%7."/>
+      <w:lvlJc w:val="left"/>
+      <w:pPr>
+        <w:ind w:left="5040" w:hanging="360"/>
+      </w:pPr>
+    </w:lvl>
+    <w:lvl w:ilvl="7" w:tplc="040E0019" w:tentative="1">
+      <w:start w:val="1"/>
+      <w:numFmt w:val="lowerLetter"/>
+      <w:lvlText w:val="%8."/>
+      <w:lvlJc w:val="left"/>
+      <w:pPr>
+        <w:ind w:left="5760" w:hanging="360"/>
+      </w:pPr>
+    </w:lvl>
+    <w:lvl w:ilvl="8" w:tplc="040E001B" w:tentative="1">
+      <w:start w:val="1"/>
+      <w:numFmt w:val="lowerRoman"/>
+      <w:lvlText w:val="%9."/>
+      <w:lvlJc w:val="right"/>
+      <w:pPr>
+        <w:ind w:left="6480" w:hanging="180"/>
+      </w:pPr>
+    </w:lvl>
+  </w:abstractNum>
+  <w:num w:numId="1" w16cid:durableId="560559056">
+    <w:abstractNumId w:val="1"/>
+  </w:num>
+  <w:num w:numId="2" w16cid:durableId="1181625876">
+    <w:abstractNumId w:val="0"/>
+  </w:num>
+</w:numbering>
 </file>
 
 <file path=word/styles.xml><?xml version="1.0" encoding="utf-8"?>

</xml_diff>

<commit_message>
Improving the appearance of the Contact form
</commit_message>
<xml_diff>
--- a/documents/useful_links.docx
+++ b/documents/useful_links.docx
@@ -915,72 +915,56 @@
           <w:bCs/>
           <w:lang w:val="hu-HU"/>
         </w:rPr>
-        <w:t>Search Engine Optimization</w:t>
+        <w:t>Search Engine Optimization:</w:t>
       </w:r>
-      <w:r>
+    </w:p>
+    <w:p>
+      <w:pPr>
+        <w:pStyle w:val="Listaszerbekezds"/>
+        <w:numPr>
+          <w:ilvl w:val="0"/>
+          <w:numId w:val="5"/>
+        </w:numPr>
+      </w:pPr>
+      <w:hyperlink r:id="rId42" w:history="1">
+        <w:r>
+          <w:rPr>
+            <w:rStyle w:val="Hiperhivatkozs"/>
+          </w:rPr>
+          <w:t>Search Engine Optimization (SEO) Starter Guide</w:t>
+        </w:r>
+      </w:hyperlink>
+    </w:p>
+    <w:p>
+      <w:pPr>
+        <w:rPr>
+          <w:lang w:val="hu-HU"/>
+        </w:rPr>
+      </w:pPr>
+    </w:p>
+    <w:p>
+      <w:pPr>
+        <w:rPr>
+          <w:lang w:val="hu-HU"/>
+        </w:rPr>
+      </w:pPr>
+    </w:p>
+    <w:p>
+      <w:pPr>
+        <w:pStyle w:val="Cmsor1"/>
         <w:rPr>
           <w:b/>
           <w:bCs/>
           <w:lang w:val="hu-HU"/>
         </w:rPr>
-        <w:t>:</w:t>
-      </w:r>
-    </w:p>
-    <w:p>
-      <w:pPr>
-        <w:pStyle w:val="Listaszerbekezds"/>
-        <w:numPr>
-          <w:ilvl w:val="0"/>
-          <w:numId w:val="5"/>
-        </w:numPr>
-      </w:pPr>
-      <w:hyperlink r:id="rId42" w:history="1">
-        <w:r>
-          <w:rPr>
-            <w:rStyle w:val="Hiperhivatkozs"/>
-          </w:rPr>
-          <w:t>Search Engine Optimization (SEO) Starter Guide</w:t>
-        </w:r>
-      </w:hyperlink>
-    </w:p>
-    <w:p>
-      <w:pPr>
-        <w:rPr>
-          <w:lang w:val="hu-HU"/>
-        </w:rPr>
-      </w:pPr>
-    </w:p>
-    <w:p>
-      <w:pPr>
-        <w:rPr>
-          <w:lang w:val="hu-HU"/>
-        </w:rPr>
-      </w:pPr>
-    </w:p>
-    <w:p>
-      <w:pPr>
-        <w:pStyle w:val="Cmsor1"/>
+      </w:pPr>
+      <w:r>
         <w:rPr>
           <w:b/>
           <w:bCs/>
           <w:lang w:val="hu-HU"/>
         </w:rPr>
-      </w:pPr>
-      <w:r>
-        <w:rPr>
-          <w:b/>
-          <w:bCs/>
-          <w:lang w:val="hu-HU"/>
-        </w:rPr>
-        <w:t>Legal Requirements</w:t>
-      </w:r>
-      <w:r>
-        <w:rPr>
-          <w:b/>
-          <w:bCs/>
-          <w:lang w:val="hu-HU"/>
-        </w:rPr>
-        <w:t>:</w:t>
+        <w:t>Legal Requirements:</w:t>
       </w:r>
     </w:p>
     <w:p>
@@ -1326,6 +1310,51 @@
             <w:lang w:val="hu-HU"/>
           </w:rPr>
           <w:t>sevdesk</w:t>
+        </w:r>
+      </w:hyperlink>
+    </w:p>
+    <w:p>
+      <w:pPr>
+        <w:rPr>
+          <w:lang w:val="hu-HU"/>
+        </w:rPr>
+      </w:pPr>
+    </w:p>
+    <w:p>
+      <w:pPr>
+        <w:pStyle w:val="Cmsor1"/>
+        <w:rPr>
+          <w:b/>
+          <w:bCs/>
+          <w:lang w:val="hu-HU"/>
+        </w:rPr>
+      </w:pPr>
+      <w:r>
+        <w:rPr>
+          <w:b/>
+          <w:bCs/>
+          <w:lang w:val="hu-HU"/>
+        </w:rPr>
+        <w:t>Form:</w:t>
+      </w:r>
+    </w:p>
+    <w:p>
+      <w:pPr>
+        <w:pStyle w:val="Listaszerbekezds"/>
+        <w:numPr>
+          <w:ilvl w:val="0"/>
+          <w:numId w:val="11"/>
+        </w:numPr>
+        <w:rPr>
+          <w:lang w:val="hu-HU"/>
+        </w:rPr>
+      </w:pPr>
+      <w:hyperlink r:id="rId54" w:history="1">
+        <w:r>
+          <w:rPr>
+            <w:rStyle w:val="Hiperhivatkozs"/>
+          </w:rPr>
+          <w:t>Formspree</w:t>
         </w:r>
       </w:hyperlink>
     </w:p>
@@ -1431,6 +1460,95 @@
     </w:lvl>
   </w:abstractNum>
   <w:abstractNum w:abstractNumId="1" w15:restartNumberingAfterBreak="0">
+    <w:nsid w:val="219057EB"/>
+    <w:multiLevelType w:val="hybridMultilevel"/>
+    <w:tmpl w:val="59E8A052"/>
+    <w:lvl w:ilvl="0" w:tplc="040E000F">
+      <w:start w:val="1"/>
+      <w:numFmt w:val="decimal"/>
+      <w:lvlText w:val="%1."/>
+      <w:lvlJc w:val="left"/>
+      <w:pPr>
+        <w:ind w:left="720" w:hanging="360"/>
+      </w:pPr>
+      <w:rPr>
+        <w:rFonts w:hint="default"/>
+      </w:rPr>
+    </w:lvl>
+    <w:lvl w:ilvl="1" w:tplc="040E0019" w:tentative="1">
+      <w:start w:val="1"/>
+      <w:numFmt w:val="lowerLetter"/>
+      <w:lvlText w:val="%2."/>
+      <w:lvlJc w:val="left"/>
+      <w:pPr>
+        <w:ind w:left="1440" w:hanging="360"/>
+      </w:pPr>
+    </w:lvl>
+    <w:lvl w:ilvl="2" w:tplc="040E001B" w:tentative="1">
+      <w:start w:val="1"/>
+      <w:numFmt w:val="lowerRoman"/>
+      <w:lvlText w:val="%3."/>
+      <w:lvlJc w:val="right"/>
+      <w:pPr>
+        <w:ind w:left="2160" w:hanging="180"/>
+      </w:pPr>
+    </w:lvl>
+    <w:lvl w:ilvl="3" w:tplc="040E000F" w:tentative="1">
+      <w:start w:val="1"/>
+      <w:numFmt w:val="decimal"/>
+      <w:lvlText w:val="%4."/>
+      <w:lvlJc w:val="left"/>
+      <w:pPr>
+        <w:ind w:left="2880" w:hanging="360"/>
+      </w:pPr>
+    </w:lvl>
+    <w:lvl w:ilvl="4" w:tplc="040E0019" w:tentative="1">
+      <w:start w:val="1"/>
+      <w:numFmt w:val="lowerLetter"/>
+      <w:lvlText w:val="%5."/>
+      <w:lvlJc w:val="left"/>
+      <w:pPr>
+        <w:ind w:left="3600" w:hanging="360"/>
+      </w:pPr>
+    </w:lvl>
+    <w:lvl w:ilvl="5" w:tplc="040E001B" w:tentative="1">
+      <w:start w:val="1"/>
+      <w:numFmt w:val="lowerRoman"/>
+      <w:lvlText w:val="%6."/>
+      <w:lvlJc w:val="right"/>
+      <w:pPr>
+        <w:ind w:left="4320" w:hanging="180"/>
+      </w:pPr>
+    </w:lvl>
+    <w:lvl w:ilvl="6" w:tplc="040E000F" w:tentative="1">
+      <w:start w:val="1"/>
+      <w:numFmt w:val="decimal"/>
+      <w:lvlText w:val="%7."/>
+      <w:lvlJc w:val="left"/>
+      <w:pPr>
+        <w:ind w:left="5040" w:hanging="360"/>
+      </w:pPr>
+    </w:lvl>
+    <w:lvl w:ilvl="7" w:tplc="040E0019" w:tentative="1">
+      <w:start w:val="1"/>
+      <w:numFmt w:val="lowerLetter"/>
+      <w:lvlText w:val="%8."/>
+      <w:lvlJc w:val="left"/>
+      <w:pPr>
+        <w:ind w:left="5760" w:hanging="360"/>
+      </w:pPr>
+    </w:lvl>
+    <w:lvl w:ilvl="8" w:tplc="040E001B" w:tentative="1">
+      <w:start w:val="1"/>
+      <w:numFmt w:val="lowerRoman"/>
+      <w:lvlText w:val="%9."/>
+      <w:lvlJc w:val="right"/>
+      <w:pPr>
+        <w:ind w:left="6480" w:hanging="180"/>
+      </w:pPr>
+    </w:lvl>
+  </w:abstractNum>
+  <w:abstractNum w:abstractNumId="2" w15:restartNumberingAfterBreak="0">
     <w:nsid w:val="25B36FC5"/>
     <w:multiLevelType w:val="hybridMultilevel"/>
     <w:tmpl w:val="015C6038"/>
@@ -1519,7 +1637,7 @@
       </w:pPr>
     </w:lvl>
   </w:abstractNum>
-  <w:abstractNum w:abstractNumId="2" w15:restartNumberingAfterBreak="0">
+  <w:abstractNum w:abstractNumId="3" w15:restartNumberingAfterBreak="0">
     <w:nsid w:val="26F135E9"/>
     <w:multiLevelType w:val="hybridMultilevel"/>
     <w:tmpl w:val="9EE435C6"/>
@@ -1608,7 +1726,7 @@
       </w:pPr>
     </w:lvl>
   </w:abstractNum>
-  <w:abstractNum w:abstractNumId="3" w15:restartNumberingAfterBreak="0">
+  <w:abstractNum w:abstractNumId="4" w15:restartNumberingAfterBreak="0">
     <w:nsid w:val="2A8C080D"/>
     <w:multiLevelType w:val="hybridMultilevel"/>
     <w:tmpl w:val="BAA6EADE"/>
@@ -1697,7 +1815,7 @@
       </w:pPr>
     </w:lvl>
   </w:abstractNum>
-  <w:abstractNum w:abstractNumId="4" w15:restartNumberingAfterBreak="0">
+  <w:abstractNum w:abstractNumId="5" w15:restartNumberingAfterBreak="0">
     <w:nsid w:val="30E46586"/>
     <w:multiLevelType w:val="hybridMultilevel"/>
     <w:tmpl w:val="0F42DABC"/>
@@ -1786,7 +1904,7 @@
       </w:pPr>
     </w:lvl>
   </w:abstractNum>
-  <w:abstractNum w:abstractNumId="5" w15:restartNumberingAfterBreak="0">
+  <w:abstractNum w:abstractNumId="6" w15:restartNumberingAfterBreak="0">
     <w:nsid w:val="44677756"/>
     <w:multiLevelType w:val="hybridMultilevel"/>
     <w:tmpl w:val="673A8F24"/>
@@ -1875,7 +1993,7 @@
       </w:pPr>
     </w:lvl>
   </w:abstractNum>
-  <w:abstractNum w:abstractNumId="6" w15:restartNumberingAfterBreak="0">
+  <w:abstractNum w:abstractNumId="7" w15:restartNumberingAfterBreak="0">
     <w:nsid w:val="67520991"/>
     <w:multiLevelType w:val="hybridMultilevel"/>
     <w:tmpl w:val="3370A994"/>
@@ -1964,7 +2082,7 @@
       </w:pPr>
     </w:lvl>
   </w:abstractNum>
-  <w:abstractNum w:abstractNumId="7" w15:restartNumberingAfterBreak="0">
+  <w:abstractNum w:abstractNumId="8" w15:restartNumberingAfterBreak="0">
     <w:nsid w:val="693729B5"/>
     <w:multiLevelType w:val="hybridMultilevel"/>
     <w:tmpl w:val="333A846C"/>
@@ -2053,7 +2171,7 @@
       </w:pPr>
     </w:lvl>
   </w:abstractNum>
-  <w:abstractNum w:abstractNumId="8" w15:restartNumberingAfterBreak="0">
+  <w:abstractNum w:abstractNumId="9" w15:restartNumberingAfterBreak="0">
     <w:nsid w:val="6DA21C85"/>
     <w:multiLevelType w:val="hybridMultilevel"/>
     <w:tmpl w:val="874A9670"/>
@@ -2142,7 +2260,7 @@
       </w:pPr>
     </w:lvl>
   </w:abstractNum>
-  <w:abstractNum w:abstractNumId="9" w15:restartNumberingAfterBreak="0">
+  <w:abstractNum w:abstractNumId="10" w15:restartNumberingAfterBreak="0">
     <w:nsid w:val="70E725C0"/>
     <w:multiLevelType w:val="hybridMultilevel"/>
     <w:tmpl w:val="5DC4B820"/>
@@ -2232,34 +2350,37 @@
     </w:lvl>
   </w:abstractNum>
   <w:num w:numId="1" w16cid:durableId="560559056">
+    <w:abstractNumId w:val="3"/>
+  </w:num>
+  <w:num w:numId="2" w16cid:durableId="1181625876">
     <w:abstractNumId w:val="2"/>
   </w:num>
-  <w:num w:numId="2" w16cid:durableId="1181625876">
-    <w:abstractNumId w:val="1"/>
-  </w:num>
   <w:num w:numId="3" w16cid:durableId="1590889229">
-    <w:abstractNumId w:val="7"/>
+    <w:abstractNumId w:val="8"/>
   </w:num>
   <w:num w:numId="4" w16cid:durableId="1865164896">
-    <w:abstractNumId w:val="9"/>
+    <w:abstractNumId w:val="10"/>
   </w:num>
   <w:num w:numId="5" w16cid:durableId="506754806">
+    <w:abstractNumId w:val="5"/>
+  </w:num>
+  <w:num w:numId="6" w16cid:durableId="2107918819">
     <w:abstractNumId w:val="4"/>
   </w:num>
-  <w:num w:numId="6" w16cid:durableId="2107918819">
-    <w:abstractNumId w:val="3"/>
-  </w:num>
   <w:num w:numId="7" w16cid:durableId="650184011">
-    <w:abstractNumId w:val="8"/>
+    <w:abstractNumId w:val="9"/>
   </w:num>
   <w:num w:numId="8" w16cid:durableId="1207568859">
     <w:abstractNumId w:val="0"/>
   </w:num>
   <w:num w:numId="9" w16cid:durableId="1093624832">
+    <w:abstractNumId w:val="7"/>
+  </w:num>
+  <w:num w:numId="10" w16cid:durableId="1362903492">
     <w:abstractNumId w:val="6"/>
   </w:num>
-  <w:num w:numId="10" w16cid:durableId="1362903492">
-    <w:abstractNumId w:val="5"/>
+  <w:num w:numId="11" w16cid:durableId="103505193">
+    <w:abstractNumId w:val="1"/>
   </w:num>
 </w:numbering>
 </file>
@@ -2866,7 +2987,6 @@
   <w:style w:type="character" w:default="1" w:styleId="Bekezdsalapbettpusa">
     <w:name w:val="Default Paragraph Font"/>
     <w:uiPriority w:val="1"/>
-    <w:semiHidden/>
     <w:unhideWhenUsed/>
   </w:style>
   <w:style w:type="table" w:default="1" w:styleId="Normltblzat">

</xml_diff>